<commit_message>
Made changes to ExecutionPolicy instructions, support and license information.
</commit_message>
<xml_diff>
--- a/Facebook-Fan-Page-Feed-Archiver-ReadMe.docx
+++ b/Facebook-Fan-Page-Feed-Archiver-ReadMe.docx
@@ -1,6 +1,6 @@
 
 <file path=word/document.xml><?xml version="1.0" encoding="utf-8"?>
-<w:document xmlns:wpc="http://schemas.microsoft.com/office/word/2010/wordprocessingCanvas" xmlns:mc="http://schemas.openxmlformats.org/markup-compatibility/2006" xmlns:o="urn:schemas-microsoft-com:office:office" xmlns:r="http://schemas.openxmlformats.org/officeDocument/2006/relationships" xmlns:m="http://schemas.openxmlformats.org/officeDocument/2006/math" xmlns:v="urn:schemas-microsoft-com:vml" xmlns:wp14="http://schemas.microsoft.com/office/word/2010/wordprocessingDrawing" xmlns:wp="http://schemas.openxmlformats.org/drawingml/2006/wordprocessingDrawing" xmlns:w10="urn:schemas-microsoft-com:office:word" xmlns:w="http://schemas.openxmlformats.org/wordprocessingml/2006/main" xmlns:w14="http://schemas.microsoft.com/office/word/2010/wordml" xmlns:wpg="http://schemas.microsoft.com/office/word/2010/wordprocessingGroup" xmlns:wpi="http://schemas.microsoft.com/office/word/2010/wordprocessingInk" xmlns:wne="http://schemas.microsoft.com/office/word/2006/wordml" xmlns:wps="http://schemas.microsoft.com/office/word/2010/wordprocessingShape" mc:Ignorable="w14 wp14">
+<w:document xmlns:ve="http://schemas.openxmlformats.org/markup-compatibility/2006" xmlns:o="urn:schemas-microsoft-com:office:office" xmlns:r="http://schemas.openxmlformats.org/officeDocument/2006/relationships" xmlns:m="http://schemas.openxmlformats.org/officeDocument/2006/math" xmlns:v="urn:schemas-microsoft-com:vml" xmlns:wp="http://schemas.openxmlformats.org/drawingml/2006/wordprocessingDrawing" xmlns:w10="urn:schemas-microsoft-com:office:word" xmlns:w="http://schemas.openxmlformats.org/wordprocessingml/2006/main" xmlns:wne="http://schemas.microsoft.com/office/word/2006/wordml">
   <w:body>
     <w:p>
       <w:pPr>
@@ -11,6 +11,11 @@
       </w:r>
     </w:p>
     <w:p>
+      <w:r>
+        <w:t>Last Updated 5/13/2011</w:t>
+      </w:r>
+    </w:p>
+    <w:p>
       <w:pPr>
         <w:pStyle w:val="Heading1"/>
       </w:pPr>
@@ -20,7 +25,13 @@
     </w:p>
     <w:p>
       <w:r>
-        <w:t xml:space="preserve">This free </w:t>
+        <w:t xml:space="preserve">This </w:t>
+      </w:r>
+      <w:r>
+        <w:t>public domain</w:t>
+      </w:r>
+      <w:r>
+        <w:t xml:space="preserve"> </w:t>
       </w:r>
       <w:r>
         <w:t xml:space="preserve">PowerShell </w:t>
@@ -138,7 +149,7 @@
       <w:r>
         <w:t xml:space="preserve">Microsoft </w:t>
       </w:r>
-      <w:hyperlink r:id="rId6" w:history="1">
+      <w:hyperlink r:id="rId5" w:history="1">
         <w:r>
           <w:rPr>
             <w:rStyle w:val="Hyperlink"/>
@@ -147,15 +158,7 @@
         </w:r>
       </w:hyperlink>
       <w:r>
-        <w:t xml:space="preserve"> (</w:t>
-      </w:r>
-      <w:proofErr w:type="spellStart"/>
-      <w:r>
-        <w:t>WinRM</w:t>
-      </w:r>
-      <w:proofErr w:type="spellEnd"/>
-      <w:r>
-        <w:t xml:space="preserve"> and PowerShell</w:t>
+        <w:t xml:space="preserve"> (WinRM and PowerShell</w:t>
       </w:r>
       <w:r>
         <w:t xml:space="preserve"> 2.0</w:t>
@@ -246,6 +249,72 @@
       </w:pPr>
       <w:r>
         <w:t xml:space="preserve">Go to </w:t>
+      </w:r>
+      <w:hyperlink r:id="rId6" w:history="1">
+        <w:r>
+          <w:rPr>
+            <w:rStyle w:val="Hyperlink"/>
+          </w:rPr>
+          <w:t>http://www.facebook.com/developers/</w:t>
+        </w:r>
+      </w:hyperlink>
+      <w:r>
+        <w:t xml:space="preserve"> </w:t>
+      </w:r>
+      <w:r>
+        <w:t xml:space="preserve">and click the [Allow] button </w:t>
+      </w:r>
+      <w:r>
+        <w:t xml:space="preserve">to </w:t>
+      </w:r>
+      <w:r>
+        <w:t>allow the Facebook developer application access to your Facebook account basic information</w:t>
+      </w:r>
+    </w:p>
+    <w:p>
+      <w:pPr>
+        <w:pStyle w:val="ListParagraph"/>
+        <w:numPr>
+          <w:ilvl w:val="0"/>
+          <w:numId w:val="2"/>
+        </w:numPr>
+      </w:pPr>
+      <w:r>
+        <w:t>Create a new application by clicking [+ Set Up New Application]</w:t>
+      </w:r>
+    </w:p>
+    <w:p>
+      <w:pPr>
+        <w:pStyle w:val="ListParagraph"/>
+        <w:numPr>
+          <w:ilvl w:val="0"/>
+          <w:numId w:val="2"/>
+        </w:numPr>
+      </w:pPr>
+      <w:r>
+        <w:t>Enter an</w:t>
+      </w:r>
+      <w:r>
+        <w:t xml:space="preserve"> Application Name, select Agree (to the terms),  </w:t>
+      </w:r>
+      <w:r>
+        <w:t>and click [Create Application]</w:t>
+      </w:r>
+      <w:r>
+        <w:br/>
+        <w:t>Note: you may receive a 404 or 500 error message.  Your application will be created regardless of error messages.</w:t>
+      </w:r>
+    </w:p>
+    <w:p>
+      <w:pPr>
+        <w:pStyle w:val="ListParagraph"/>
+        <w:numPr>
+          <w:ilvl w:val="0"/>
+          <w:numId w:val="2"/>
+        </w:numPr>
+      </w:pPr>
+      <w:r>
+        <w:t xml:space="preserve">Go back to </w:t>
       </w:r>
       <w:hyperlink r:id="rId7" w:history="1">
         <w:r>
@@ -256,16 +325,7 @@
         </w:r>
       </w:hyperlink>
       <w:r>
-        <w:t xml:space="preserve"> </w:t>
-      </w:r>
-      <w:r>
-        <w:t xml:space="preserve">and click the [Allow] button </w:t>
-      </w:r>
-      <w:r>
-        <w:t xml:space="preserve">to </w:t>
-      </w:r>
-      <w:r>
-        <w:t>allow the Facebook developer application access to your Facebook account basic information</w:t>
+        <w:t xml:space="preserve"> and click on the new application you just created.  It will appear under the My Applications section.</w:t>
       </w:r>
     </w:p>
     <w:p>
@@ -277,7 +337,15 @@
         </w:numPr>
       </w:pPr>
       <w:r>
-        <w:t>Create a new application by clicking [+ Set Up New Application]</w:t>
+        <w:t>Record the Application ID and Application Secret (to be entered into the PowerShell script later)</w:t>
+      </w:r>
+    </w:p>
+    <w:p>
+      <w:pPr>
+        <w:pStyle w:val="Heading1"/>
+      </w:pPr>
+      <w:r>
+        <w:t>Script Setup</w:t>
       </w:r>
     </w:p>
     <w:p>
@@ -285,21 +353,106 @@
         <w:pStyle w:val="ListParagraph"/>
         <w:numPr>
           <w:ilvl w:val="0"/>
-          <w:numId w:val="2"/>
-        </w:numPr>
-      </w:pPr>
-      <w:r>
-        <w:t>Enter an</w:t>
-      </w:r>
-      <w:r>
-        <w:t xml:space="preserve"> Application Name, select Agree (to the terms),  </w:t>
-      </w:r>
-      <w:r>
-        <w:t>and click [Create Application]</w:t>
+          <w:numId w:val="3"/>
+        </w:numPr>
+      </w:pPr>
+      <w:r>
+        <w:t xml:space="preserve">Modify the script inputs in the facebook-fan-page-feed-archiver.ps1 file </w:t>
+      </w:r>
+      <w:r>
+        <w:t xml:space="preserve">using a text editor </w:t>
+      </w:r>
+      <w:r>
+        <w:t xml:space="preserve">to reflect the Facebook information collected above and the desired backup location and </w:t>
+      </w:r>
+      <w:r>
+        <w:t>frequency.</w:t>
+      </w:r>
+    </w:p>
+    <w:p>
+      <w:pPr>
+        <w:pStyle w:val="ListParagraph"/>
+        <w:numPr>
+          <w:ilvl w:val="0"/>
+          <w:numId w:val="3"/>
+        </w:numPr>
+      </w:pPr>
+      <w:r>
+        <w:t>Install the prerequisite software listed in the system requirements above on the workstation or server that will be running this script.</w:t>
+      </w:r>
+    </w:p>
+    <w:p>
+      <w:pPr>
+        <w:pStyle w:val="ListParagraph"/>
+        <w:numPr>
+          <w:ilvl w:val="0"/>
+          <w:numId w:val="3"/>
+        </w:numPr>
+      </w:pPr>
+      <w:r>
+        <w:t xml:space="preserve">Create a </w:t>
+      </w:r>
+      <w:r>
+        <w:t xml:space="preserve">local </w:t>
+      </w:r>
+      <w:r>
+        <w:t xml:space="preserve">Windows </w:t>
+      </w:r>
+      <w:r>
+        <w:t>u</w:t>
+      </w:r>
+      <w:r>
+        <w:t>ser account</w:t>
+      </w:r>
+      <w:r>
+        <w:t xml:space="preserve"> on the </w:t>
+      </w:r>
+      <w:r>
+        <w:t xml:space="preserve"> workstation or server</w:t>
+      </w:r>
+      <w:r>
+        <w:t xml:space="preserve"> where the script will run (an Active Directory account may be used) and add it to the local </w:t>
+      </w:r>
+      <w:r>
+        <w:t>Administrator</w:t>
+      </w:r>
+      <w:r>
+        <w:t xml:space="preserve"> user group.</w:t>
+      </w:r>
+      <w:r>
+        <w:t xml:space="preserve"> </w:t>
+      </w:r>
+      <w:r>
+        <w:t xml:space="preserve">   Grant the new user change permission to the location designated in the $path value in the facebook-fan-page-feed-archiver.ps1.</w:t>
+      </w:r>
+    </w:p>
+    <w:p>
+      <w:pPr>
+        <w:pStyle w:val="ListParagraph"/>
+        <w:numPr>
+          <w:ilvl w:val="0"/>
+          <w:numId w:val="3"/>
+        </w:numPr>
+      </w:pPr>
+      <w:r>
+        <w:lastRenderedPageBreak/>
+        <w:t>Create a new text document and rename its file extension to .cmd (this will be the command script to launch the PowerShell script).  Add the following command and then save the file:</w:t>
       </w:r>
       <w:r>
         <w:br/>
-        <w:t>Note: you may receive a 404 or 500 error message.  Your application will be created regardless of error messages.</w:t>
+      </w:r>
+      <w:r>
+        <w:t>%SystemRoot%\system32\WindowsPowerShell\v1.0\powershell.exe</w:t>
+      </w:r>
+      <w:r>
+        <w:t xml:space="preserve"> –ExecutionPolicy RemoteSigned</w:t>
+      </w:r>
+      <w:r>
+        <w:t xml:space="preserve"> e:\facebook-archiver.ps1</w:t>
+      </w:r>
+      <w:r>
+        <w:br/>
+        <w:t>(where “e:\” is the path to the PowerShell script and “facebook-archiver.ps1” is the name of the script)</w:t>
       </w:r>
     </w:p>
     <w:p>
@@ -307,314 +460,72 @@
         <w:pStyle w:val="ListParagraph"/>
         <w:numPr>
           <w:ilvl w:val="0"/>
-          <w:numId w:val="2"/>
-        </w:numPr>
-      </w:pPr>
-      <w:r>
-        <w:t xml:space="preserve">Go back to </w:t>
+          <w:numId w:val="3"/>
+        </w:numPr>
+      </w:pPr>
+      <w:r>
+        <w:t>Create a scheduled task</w:t>
+      </w:r>
+      <w:r>
+        <w:t xml:space="preserve"> in Windows</w:t>
+      </w:r>
+      <w:r>
+        <w:t xml:space="preserve"> to run the </w:t>
+      </w:r>
+      <w:r>
+        <w:t xml:space="preserve">command script created in the previous step </w:t>
+      </w:r>
+      <w:r>
+        <w:t xml:space="preserve">at the desired interval (should match up with the value of $minutesback in the script.  Use the user account created in the step above that was added to the local Windows </w:t>
+      </w:r>
+      <w:r>
+        <w:t xml:space="preserve">administrator </w:t>
+      </w:r>
+      <w:r>
+        <w:t>security group.</w:t>
+      </w:r>
+    </w:p>
+    <w:p>
+      <w:pPr>
+        <w:pStyle w:val="ListParagraph"/>
+        <w:numPr>
+          <w:ilvl w:val="0"/>
+          <w:numId w:val="3"/>
+        </w:numPr>
+      </w:pPr>
+      <w:r>
+        <w:t>Run the task to ensure it successfully downloads posts and comments and the files are copied to the location specified in the $path value in the script.</w:t>
+      </w:r>
+      <w:r>
+        <w:t xml:space="preserve"> </w:t>
+      </w:r>
+    </w:p>
+    <w:p>
+      <w:pPr>
+        <w:pStyle w:val="Heading1"/>
+      </w:pPr>
+      <w:r>
+        <w:t>Support</w:t>
+      </w:r>
+    </w:p>
+    <w:p>
+      <w:r>
+        <w:t>This script and accompanying documentation is provided as is for the benefit of the community.  Please</w:t>
+      </w:r>
+      <w:r>
+        <w:t xml:space="preserve"> see </w:t>
       </w:r>
       <w:hyperlink r:id="rId8" w:history="1">
         <w:r>
           <w:rPr>
             <w:rStyle w:val="Hyperlink"/>
           </w:rPr>
-          <w:t>http://www.facebook.com/developers/</w:t>
+          <w:t>https://github.com/City-of-Bellingham/SocialMediaArchivers</w:t>
         </w:r>
       </w:hyperlink>
       <w:r>
-        <w:t xml:space="preserve"> and click on the new application you just created.  It will appear under the My Applications section.</w:t>
-      </w:r>
-    </w:p>
-    <w:p>
-      <w:pPr>
-        <w:pStyle w:val="ListParagraph"/>
-        <w:numPr>
-          <w:ilvl w:val="0"/>
-          <w:numId w:val="2"/>
-        </w:numPr>
-      </w:pPr>
-      <w:r>
-        <w:t>Record the Application ID and Application Secret (to be entered into the PowerShell script later)</w:t>
-      </w:r>
-    </w:p>
-    <w:p>
-      <w:pPr>
-        <w:pStyle w:val="Heading1"/>
-      </w:pPr>
-      <w:r>
-        <w:t>Script Setup</w:t>
-      </w:r>
-    </w:p>
-    <w:p>
-      <w:pPr>
-        <w:pStyle w:val="ListParagraph"/>
-        <w:numPr>
-          <w:ilvl w:val="0"/>
-          <w:numId w:val="3"/>
-        </w:numPr>
-      </w:pPr>
-      <w:r>
-        <w:t xml:space="preserve">Modify the script inputs in the facebook-fan-page-feed-archiver.ps1 file </w:t>
-      </w:r>
-      <w:r>
-        <w:t xml:space="preserve">using a text editor </w:t>
-      </w:r>
-      <w:r>
-        <w:t xml:space="preserve">to reflect the Facebook information collected above and the desired backup location and </w:t>
-      </w:r>
-      <w:r>
-        <w:t>frequency.</w:t>
-      </w:r>
-    </w:p>
-    <w:p>
-      <w:pPr>
-        <w:pStyle w:val="ListParagraph"/>
-        <w:numPr>
-          <w:ilvl w:val="0"/>
-          <w:numId w:val="3"/>
-        </w:numPr>
-      </w:pPr>
-      <w:r>
-        <w:t>Install the prerequisite software listed in the system requirements above on the workstation or server that will be running this script.</w:t>
-      </w:r>
-    </w:p>
-    <w:p>
-      <w:pPr>
-        <w:pStyle w:val="ListParagraph"/>
-        <w:numPr>
-          <w:ilvl w:val="0"/>
-          <w:numId w:val="3"/>
-        </w:numPr>
-      </w:pPr>
-      <w:r>
-        <w:t xml:space="preserve">Create a </w:t>
-      </w:r>
-      <w:r>
-        <w:t xml:space="preserve">local </w:t>
-      </w:r>
-      <w:r>
-        <w:t xml:space="preserve">Windows </w:t>
-      </w:r>
-      <w:r>
-        <w:t>u</w:t>
-      </w:r>
-      <w:r>
-        <w:t>ser account</w:t>
-      </w:r>
-      <w:r>
-        <w:t xml:space="preserve"> on the </w:t>
-      </w:r>
-      <w:r>
-        <w:t xml:space="preserve"> workstation or server</w:t>
-      </w:r>
-      <w:r>
-        <w:t xml:space="preserve"> where the script will run (an Active Directory account may be used) and add it to the local </w:t>
-      </w:r>
-      <w:r>
-        <w:t>Administrator</w:t>
-      </w:r>
-      <w:r>
-        <w:t xml:space="preserve"> user group.</w:t>
-      </w:r>
-      <w:r>
-        <w:t xml:space="preserve"> </w:t>
-      </w:r>
-      <w:r>
-        <w:t xml:space="preserve">   Grant the new user change permission to the location designated in the $path value in the facebook-fan-page-feed-archiver.ps1.</w:t>
-      </w:r>
-    </w:p>
-    <w:p>
-      <w:pPr>
-        <w:pStyle w:val="ListParagraph"/>
-        <w:numPr>
-          <w:ilvl w:val="0"/>
-          <w:numId w:val="3"/>
-        </w:numPr>
-      </w:pPr>
-      <w:r>
-        <w:t xml:space="preserve">Open PowerShell </w:t>
-      </w:r>
-      <w:r>
-        <w:t xml:space="preserve">with elevated rights </w:t>
-      </w:r>
-      <w:r>
-        <w:t xml:space="preserve">(Start Menu &gt; </w:t>
-      </w:r>
-      <w:r>
-        <w:t xml:space="preserve">All </w:t>
-      </w:r>
-      <w:r>
-        <w:t>Programs &gt; Ac</w:t>
-      </w:r>
-      <w:r>
-        <w:t xml:space="preserve">cessories &gt; Windows PowerShell) and right click on the shortcut, choose run as, and enter a local administrator account.  Make sure to deselect the option to run in restricted mode.  </w:t>
-      </w:r>
-    </w:p>
-    <w:p>
-      <w:pPr>
-        <w:pStyle w:val="ListParagraph"/>
-        <w:numPr>
-          <w:ilvl w:val="0"/>
-          <w:numId w:val="3"/>
-        </w:numPr>
-      </w:pPr>
-      <w:r>
-        <w:lastRenderedPageBreak/>
-        <w:t>Run the following commands in the PowerShell prompt</w:t>
-      </w:r>
-      <w:r>
-        <w:br/>
-      </w:r>
-      <w:r>
-        <w:br/>
-        <w:t>Set-</w:t>
-      </w:r>
-      <w:proofErr w:type="spellStart"/>
-      <w:r>
-        <w:t>ExecutionPolicy</w:t>
-      </w:r>
-      <w:proofErr w:type="spellEnd"/>
-      <w:r>
-        <w:t xml:space="preserve"> Bypass –Force</w:t>
-      </w:r>
-      <w:r>
-        <w:br/>
-        <w:t>Enable-</w:t>
-      </w:r>
-      <w:proofErr w:type="spellStart"/>
-      <w:r>
-        <w:t>PSRemoting</w:t>
-      </w:r>
-      <w:proofErr w:type="spellEnd"/>
-      <w:r>
-        <w:t xml:space="preserve"> </w:t>
-      </w:r>
-      <w:r>
-        <w:t>–</w:t>
-      </w:r>
-      <w:r>
-        <w:t>Force</w:t>
-      </w:r>
-    </w:p>
-    <w:p>
-      <w:pPr>
-        <w:pStyle w:val="ListParagraph"/>
-        <w:numPr>
-          <w:ilvl w:val="0"/>
-          <w:numId w:val="3"/>
-        </w:numPr>
-      </w:pPr>
-      <w:r>
-        <w:t>Create a new text document and rename its file extension to .</w:t>
-      </w:r>
-      <w:proofErr w:type="spellStart"/>
-      <w:r>
-        <w:t>cmd</w:t>
-      </w:r>
-      <w:proofErr w:type="spellEnd"/>
-      <w:r>
-        <w:t xml:space="preserve"> (this will be the command script to launch the PowerShell script).  Add the following command and then save the file:</w:t>
-      </w:r>
-      <w:r>
-        <w:br/>
-      </w:r>
-      <w:r>
-        <w:t>%</w:t>
-      </w:r>
-      <w:proofErr w:type="spellStart"/>
-      <w:r>
-        <w:t>SystemRoot</w:t>
-      </w:r>
-      <w:proofErr w:type="spellEnd"/>
-      <w:r>
-        <w:t>%\system32\</w:t>
-      </w:r>
-      <w:proofErr w:type="spellStart"/>
-      <w:r>
-        <w:t>WindowsPowerShell</w:t>
-      </w:r>
-      <w:proofErr w:type="spellEnd"/>
-      <w:r>
-        <w:t>\v1.0\powershell.exe e:\facebook-archiver.ps1</w:t>
-      </w:r>
-      <w:r>
-        <w:br/>
-        <w:t>(where “e:\” is the path to the PowerShell script and “facebook-archiver.ps1” is the name of the script)</w:t>
-      </w:r>
-    </w:p>
-    <w:p>
-      <w:pPr>
-        <w:pStyle w:val="ListParagraph"/>
-        <w:numPr>
-          <w:ilvl w:val="0"/>
-          <w:numId w:val="3"/>
-        </w:numPr>
-      </w:pPr>
-      <w:r>
-        <w:t>Create a scheduled task</w:t>
-      </w:r>
-      <w:r>
-        <w:t xml:space="preserve"> in Windows</w:t>
-      </w:r>
-      <w:r>
-        <w:t xml:space="preserve"> to run the </w:t>
-      </w:r>
-      <w:r>
-        <w:t xml:space="preserve">command script created in the previous step </w:t>
-      </w:r>
-      <w:r>
-        <w:t>at the desired interval (should match up with the value of $</w:t>
-      </w:r>
-      <w:proofErr w:type="spellStart"/>
-      <w:r>
-        <w:t>minutesback</w:t>
-      </w:r>
-      <w:proofErr w:type="spellEnd"/>
-      <w:r>
-        <w:t xml:space="preserve"> in the script.  Use the user account created in the step above that was added to the local Windows </w:t>
-      </w:r>
-      <w:r>
-        <w:t xml:space="preserve">administrator </w:t>
-      </w:r>
-      <w:r>
-        <w:t>security group.</w:t>
-      </w:r>
-    </w:p>
-    <w:p>
-      <w:pPr>
-        <w:pStyle w:val="ListParagraph"/>
-        <w:numPr>
-          <w:ilvl w:val="0"/>
-          <w:numId w:val="3"/>
-        </w:numPr>
-      </w:pPr>
-      <w:r>
-        <w:t>Run the task to ensure it successfully downloads posts and comments and the files are copied to the location specified in the $path value in the script.</w:t>
-      </w:r>
-      <w:r>
-        <w:t xml:space="preserve"> </w:t>
-      </w:r>
-    </w:p>
-    <w:p>
-      <w:pPr>
-        <w:pStyle w:val="Heading1"/>
-      </w:pPr>
-      <w:r>
-        <w:t>Support</w:t>
-      </w:r>
-    </w:p>
-    <w:p>
-      <w:r>
-        <w:t xml:space="preserve">This script and accompanying documentation is provided as is for the benefit of the community.  Please send corrections or suggestions to </w:t>
-      </w:r>
-      <w:hyperlink r:id="rId9" w:history="1">
-        <w:r>
-          <w:rPr>
-            <w:rStyle w:val="Hyperlink"/>
-          </w:rPr>
-          <w:t>webmaster@cob.org</w:t>
-        </w:r>
-      </w:hyperlink>
+        <w:t xml:space="preserve"> to report problems and contribute to the project.</w:t>
+      </w:r>
     </w:p>
     <w:sectPr>
       <w:pgSz w:w="12240" w:h="15840"/>
@@ -627,7 +538,7 @@
 </file>
 
 <file path=word/numbering.xml><?xml version="1.0" encoding="utf-8"?>
-<w:numbering xmlns:wpc="http://schemas.microsoft.com/office/word/2010/wordprocessingCanvas" xmlns:mc="http://schemas.openxmlformats.org/markup-compatibility/2006" xmlns:o="urn:schemas-microsoft-com:office:office" xmlns:r="http://schemas.openxmlformats.org/officeDocument/2006/relationships" xmlns:m="http://schemas.openxmlformats.org/officeDocument/2006/math" xmlns:v="urn:schemas-microsoft-com:vml" xmlns:wp14="http://schemas.microsoft.com/office/word/2010/wordprocessingDrawing" xmlns:wp="http://schemas.openxmlformats.org/drawingml/2006/wordprocessingDrawing" xmlns:w10="urn:schemas-microsoft-com:office:word" xmlns:w="http://schemas.openxmlformats.org/wordprocessingml/2006/main" xmlns:w14="http://schemas.microsoft.com/office/word/2010/wordml" xmlns:wpg="http://schemas.microsoft.com/office/word/2010/wordprocessingGroup" xmlns:wpi="http://schemas.microsoft.com/office/word/2010/wordprocessingInk" xmlns:wne="http://schemas.microsoft.com/office/word/2006/wordml" xmlns:wps="http://schemas.microsoft.com/office/word/2010/wordprocessingShape" mc:Ignorable="w14 wp14">
+<w:numbering xmlns:ve="http://schemas.openxmlformats.org/markup-compatibility/2006" xmlns:o="urn:schemas-microsoft-com:office:office" xmlns:r="http://schemas.openxmlformats.org/officeDocument/2006/relationships" xmlns:m="http://schemas.openxmlformats.org/officeDocument/2006/math" xmlns:v="urn:schemas-microsoft-com:vml" xmlns:wp="http://schemas.openxmlformats.org/drawingml/2006/wordprocessingDrawing" xmlns:w10="urn:schemas-microsoft-com:office:word" xmlns:w="http://schemas.openxmlformats.org/wordprocessingml/2006/main" xmlns:wne="http://schemas.microsoft.com/office/word/2006/wordml">
   <w:abstractNum w:abstractNumId="0">
     <w:nsid w:val="2ABF0F14"/>
     <w:multiLevelType w:val="hybridMultilevel"/>
@@ -980,7 +891,7 @@
 </file>
 
 <file path=word/styles.xml><?xml version="1.0" encoding="utf-8"?>
-<w:styles xmlns:mc="http://schemas.openxmlformats.org/markup-compatibility/2006" xmlns:r="http://schemas.openxmlformats.org/officeDocument/2006/relationships" xmlns:w="http://schemas.openxmlformats.org/wordprocessingml/2006/main" xmlns:w14="http://schemas.microsoft.com/office/word/2010/wordml" mc:Ignorable="w14">
+<w:styles xmlns:r="http://schemas.openxmlformats.org/officeDocument/2006/relationships" xmlns:w="http://schemas.openxmlformats.org/wordprocessingml/2006/main">
   <w:docDefaults>
     <w:rPrDefault>
       <w:rPr>
@@ -1138,6 +1049,7 @@
   <w:style w:type="paragraph" w:default="1" w:styleId="Normal">
     <w:name w:val="Normal"/>
     <w:qFormat/>
+    <w:rsid w:val="008B7000"/>
   </w:style>
   <w:style w:type="paragraph" w:styleId="Heading1">
     <w:name w:val="heading 1"/>
@@ -1173,6 +1085,7 @@
     <w:uiPriority w:val="99"/>
     <w:semiHidden/>
     <w:unhideWhenUsed/>
+    <w:qFormat/>
     <w:tblPr>
       <w:tblInd w:w="0" w:type="dxa"/>
       <w:tblCellMar>

</xml_diff>